<commit_message>
Edytowany dokument i diagram i spakowany projekt
</commit_message>
<xml_diff>
--- a/Projekt główny/doc/Informacje o projekcie.docx
+++ b/Projekt główny/doc/Informacje o projekcie.docx
@@ -57,7 +57,7 @@
           <w:sz w:val="36"/>
           <w:szCs w:val="36"/>
         </w:rPr>
-        <w:t>dr mgr Leszek Samluk</w:t>
+        <w:t>mgr Leszek Samluk</w:t>
       </w:r>
     </w:p>
     <w:p>
@@ -317,7 +317,7 @@
           <w:sz w:val="24"/>
           <w:szCs w:val="24"/>
         </w:rPr>
-        <w:t xml:space="preserve">aplikacji </w:t>
+        <w:t>serwisu internetowego przedstawiającego informacje o polskich klubach od Ekstraklasy do III ligi (z uwzględnieniem adresów klubów oraz ich stadionów, a także odnośnikami do głównych stron internetowych).</w:t>
       </w:r>
     </w:p>
     <w:p>
@@ -348,6 +348,147 @@
           <w:szCs w:val="24"/>
         </w:rPr>
       </w:pPr>
+      <w:r>
+        <w:rPr>
+          <w:rFonts w:ascii="Times New Roman" w:hAnsi="Times New Roman" w:cs="Times New Roman"/>
+          <w:sz w:val="24"/>
+          <w:szCs w:val="24"/>
+        </w:rPr>
+        <w:t>Założenia:</w:t>
+      </w:r>
+    </w:p>
+    <w:p>
+      <w:pPr>
+        <w:pStyle w:val="Akapitzlist"/>
+        <w:numPr>
+          <w:ilvl w:val="0"/>
+          <w:numId w:val="3"/>
+        </w:numPr>
+        <w:rPr>
+          <w:rFonts w:ascii="Times New Roman" w:hAnsi="Times New Roman" w:cs="Times New Roman"/>
+          <w:sz w:val="24"/>
+          <w:szCs w:val="24"/>
+        </w:rPr>
+      </w:pPr>
+      <w:r>
+        <w:rPr>
+          <w:rFonts w:ascii="Times New Roman" w:hAnsi="Times New Roman" w:cs="Times New Roman"/>
+          <w:sz w:val="24"/>
+          <w:szCs w:val="24"/>
+        </w:rPr>
+        <w:t>Możliwość wyświetlenia dla użytkownika informacji o klubie.</w:t>
+      </w:r>
+    </w:p>
+    <w:p>
+      <w:pPr>
+        <w:pStyle w:val="Akapitzlist"/>
+        <w:numPr>
+          <w:ilvl w:val="0"/>
+          <w:numId w:val="3"/>
+        </w:numPr>
+        <w:rPr>
+          <w:rFonts w:ascii="Times New Roman" w:hAnsi="Times New Roman" w:cs="Times New Roman"/>
+          <w:sz w:val="24"/>
+          <w:szCs w:val="24"/>
+        </w:rPr>
+      </w:pPr>
+      <w:r>
+        <w:rPr>
+          <w:rFonts w:ascii="Times New Roman" w:hAnsi="Times New Roman" w:cs="Times New Roman"/>
+          <w:sz w:val="24"/>
+          <w:szCs w:val="24"/>
+        </w:rPr>
+        <w:t>Możliwość przechodzenia między podstronami w serwisie.</w:t>
+      </w:r>
+    </w:p>
+    <w:p>
+      <w:pPr>
+        <w:pStyle w:val="Akapitzlist"/>
+        <w:numPr>
+          <w:ilvl w:val="0"/>
+          <w:numId w:val="3"/>
+        </w:numPr>
+        <w:rPr>
+          <w:rFonts w:ascii="Times New Roman" w:hAnsi="Times New Roman" w:cs="Times New Roman"/>
+          <w:sz w:val="24"/>
+          <w:szCs w:val="24"/>
+        </w:rPr>
+      </w:pPr>
+    </w:p>
+    <w:p>
+      <w:pPr>
+        <w:rPr>
+          <w:rFonts w:ascii="Times New Roman" w:hAnsi="Times New Roman" w:cs="Times New Roman"/>
+          <w:sz w:val="24"/>
+          <w:szCs w:val="24"/>
+        </w:rPr>
+      </w:pPr>
+      <w:r>
+        <w:rPr>
+          <w:rFonts w:ascii="Times New Roman" w:hAnsi="Times New Roman" w:cs="Times New Roman"/>
+          <w:sz w:val="24"/>
+          <w:szCs w:val="24"/>
+        </w:rPr>
+        <w:t>Cele:</w:t>
+      </w:r>
+    </w:p>
+    <w:p>
+      <w:pPr>
+        <w:pStyle w:val="Akapitzlist"/>
+        <w:numPr>
+          <w:ilvl w:val="0"/>
+          <w:numId w:val="5"/>
+        </w:numPr>
+        <w:rPr>
+          <w:rFonts w:ascii="Times New Roman" w:hAnsi="Times New Roman" w:cs="Times New Roman"/>
+          <w:sz w:val="24"/>
+          <w:szCs w:val="24"/>
+        </w:rPr>
+      </w:pPr>
+      <w:r>
+        <w:rPr>
+          <w:rFonts w:ascii="Times New Roman" w:hAnsi="Times New Roman" w:cs="Times New Roman"/>
+          <w:sz w:val="24"/>
+          <w:szCs w:val="24"/>
+        </w:rPr>
+        <w:t>Dostarczenie wiadomości za pomocą interfejsu graficznego przeglądarki internetowej na temat klubów piłkarskich</w:t>
+      </w:r>
+    </w:p>
+    <w:p>
+      <w:pPr>
+        <w:pStyle w:val="Akapitzlist"/>
+        <w:numPr>
+          <w:ilvl w:val="0"/>
+          <w:numId w:val="5"/>
+        </w:numPr>
+        <w:rPr>
+          <w:rFonts w:ascii="Times New Roman" w:hAnsi="Times New Roman" w:cs="Times New Roman"/>
+          <w:sz w:val="24"/>
+          <w:szCs w:val="24"/>
+        </w:rPr>
+      </w:pPr>
+      <w:r>
+        <w:rPr>
+          <w:rFonts w:ascii="Times New Roman" w:hAnsi="Times New Roman" w:cs="Times New Roman"/>
+          <w:sz w:val="24"/>
+          <w:szCs w:val="24"/>
+        </w:rPr>
+        <w:t>Pokazanie możliwości interaktywnych stron internetowych.</w:t>
+      </w:r>
+    </w:p>
+    <w:p>
+      <w:pPr>
+        <w:pStyle w:val="Akapitzlist"/>
+        <w:numPr>
+          <w:ilvl w:val="0"/>
+          <w:numId w:val="5"/>
+        </w:numPr>
+        <w:rPr>
+          <w:rFonts w:ascii="Times New Roman" w:hAnsi="Times New Roman" w:cs="Times New Roman"/>
+          <w:sz w:val="24"/>
+          <w:szCs w:val="24"/>
+        </w:rPr>
+      </w:pPr>
     </w:p>
     <w:p>
       <w:pPr>
@@ -383,7 +524,48 @@
           <w:sz w:val="24"/>
           <w:szCs w:val="24"/>
         </w:rPr>
-        <w:t>Projekt ten został zaprojektowany w języku…, przy wykorzystaniu programów…</w:t>
+        <w:t>Projekt ten został zaprojektowany w języku</w:t>
+      </w:r>
+      <w:r>
+        <w:rPr>
+          <w:rFonts w:ascii="Times New Roman" w:hAnsi="Times New Roman" w:cs="Times New Roman"/>
+          <w:sz w:val="24"/>
+          <w:szCs w:val="24"/>
+        </w:rPr>
+        <w:t xml:space="preserve"> C#</w:t>
+      </w:r>
+      <w:r>
+        <w:rPr>
+          <w:rFonts w:ascii="Times New Roman" w:hAnsi="Times New Roman" w:cs="Times New Roman"/>
+          <w:sz w:val="24"/>
+          <w:szCs w:val="24"/>
+        </w:rPr>
+        <w:t>, przy wykorzystaniu programów</w:t>
+      </w:r>
+      <w:r>
+        <w:rPr>
+          <w:rFonts w:ascii="Times New Roman" w:hAnsi="Times New Roman" w:cs="Times New Roman"/>
+          <w:sz w:val="24"/>
+          <w:szCs w:val="24"/>
+        </w:rPr>
+        <w:t xml:space="preserve"> Visual Studio (do zaprojektowania) oraz dowolnej przeglądarki internetowej (do testowania wykorzystywana jest przeze mnie przeglądarka Opera </w:t>
+      </w:r>
+      <w:r>
+        <w:rPr>
+          <w:rFonts w:ascii="Times New Roman" w:hAnsi="Times New Roman" w:cs="Times New Roman"/>
+          <w:sz w:val="24"/>
+          <w:szCs w:val="24"/>
+          <w:lang w:val="en-GB"/>
+        </w:rPr>
+        <w:t>Browser</w:t>
+      </w:r>
+      <w:r>
+        <w:rPr>
+          <w:rFonts w:ascii="Times New Roman" w:hAnsi="Times New Roman" w:cs="Times New Roman"/>
+          <w:sz w:val="24"/>
+          <w:szCs w:val="24"/>
+        </w:rPr>
+        <w:t>).</w:t>
       </w:r>
     </w:p>
     <w:sectPr>
@@ -394,6 +576,471 @@
     </w:sectPr>
   </w:body>
 </w:document>
+</file>
+
+<file path=word/numbering.xml><?xml version="1.0" encoding="utf-8"?>
+<w:numbering xmlns:ve="http://schemas.openxmlformats.org/markup-compatibility/2006" xmlns:o="urn:schemas-microsoft-com:office:office" xmlns:r="http://schemas.openxmlformats.org/officeDocument/2006/relationships" xmlns:m="http://schemas.openxmlformats.org/officeDocument/2006/math" xmlns:v="urn:schemas-microsoft-com:vml" xmlns:wp="http://schemas.openxmlformats.org/drawingml/2006/wordprocessingDrawing" xmlns:w10="urn:schemas-microsoft-com:office:word" xmlns:w="http://schemas.openxmlformats.org/wordprocessingml/2006/main" xmlns:wne="http://schemas.microsoft.com/office/word/2006/wordml">
+  <w:abstractNum w:abstractNumId="0">
+    <w:nsid w:val="1AA723CD"/>
+    <w:multiLevelType w:val="hybridMultilevel"/>
+    <w:tmpl w:val="32C07AE8"/>
+    <w:lvl w:ilvl="0" w:tplc="0415000F">
+      <w:start w:val="1"/>
+      <w:numFmt w:val="decimal"/>
+      <w:lvlText w:val="%1."/>
+      <w:lvlJc w:val="left"/>
+      <w:pPr>
+        <w:ind w:left="720" w:hanging="360"/>
+      </w:pPr>
+      <w:rPr>
+        <w:rFonts w:hint="default"/>
+      </w:rPr>
+    </w:lvl>
+    <w:lvl w:ilvl="1" w:tplc="04150019" w:tentative="1">
+      <w:start w:val="1"/>
+      <w:numFmt w:val="lowerLetter"/>
+      <w:lvlText w:val="%2."/>
+      <w:lvlJc w:val="left"/>
+      <w:pPr>
+        <w:ind w:left="1440" w:hanging="360"/>
+      </w:pPr>
+    </w:lvl>
+    <w:lvl w:ilvl="2" w:tplc="0415001B" w:tentative="1">
+      <w:start w:val="1"/>
+      <w:numFmt w:val="lowerRoman"/>
+      <w:lvlText w:val="%3."/>
+      <w:lvlJc w:val="right"/>
+      <w:pPr>
+        <w:ind w:left="2160" w:hanging="180"/>
+      </w:pPr>
+    </w:lvl>
+    <w:lvl w:ilvl="3" w:tplc="0415000F" w:tentative="1">
+      <w:start w:val="1"/>
+      <w:numFmt w:val="decimal"/>
+      <w:lvlText w:val="%4."/>
+      <w:lvlJc w:val="left"/>
+      <w:pPr>
+        <w:ind w:left="2880" w:hanging="360"/>
+      </w:pPr>
+    </w:lvl>
+    <w:lvl w:ilvl="4" w:tplc="04150019" w:tentative="1">
+      <w:start w:val="1"/>
+      <w:numFmt w:val="lowerLetter"/>
+      <w:lvlText w:val="%5."/>
+      <w:lvlJc w:val="left"/>
+      <w:pPr>
+        <w:ind w:left="3600" w:hanging="360"/>
+      </w:pPr>
+    </w:lvl>
+    <w:lvl w:ilvl="5" w:tplc="0415001B" w:tentative="1">
+      <w:start w:val="1"/>
+      <w:numFmt w:val="lowerRoman"/>
+      <w:lvlText w:val="%6."/>
+      <w:lvlJc w:val="right"/>
+      <w:pPr>
+        <w:ind w:left="4320" w:hanging="180"/>
+      </w:pPr>
+    </w:lvl>
+    <w:lvl w:ilvl="6" w:tplc="0415000F" w:tentative="1">
+      <w:start w:val="1"/>
+      <w:numFmt w:val="decimal"/>
+      <w:lvlText w:val="%7."/>
+      <w:lvlJc w:val="left"/>
+      <w:pPr>
+        <w:ind w:left="5040" w:hanging="360"/>
+      </w:pPr>
+    </w:lvl>
+    <w:lvl w:ilvl="7" w:tplc="04150019" w:tentative="1">
+      <w:start w:val="1"/>
+      <w:numFmt w:val="lowerLetter"/>
+      <w:lvlText w:val="%8."/>
+      <w:lvlJc w:val="left"/>
+      <w:pPr>
+        <w:ind w:left="5760" w:hanging="360"/>
+      </w:pPr>
+    </w:lvl>
+    <w:lvl w:ilvl="8" w:tplc="0415001B" w:tentative="1">
+      <w:start w:val="1"/>
+      <w:numFmt w:val="lowerRoman"/>
+      <w:lvlText w:val="%9."/>
+      <w:lvlJc w:val="right"/>
+      <w:pPr>
+        <w:ind w:left="6480" w:hanging="180"/>
+      </w:pPr>
+    </w:lvl>
+  </w:abstractNum>
+  <w:abstractNum w:abstractNumId="1">
+    <w:nsid w:val="392C7DA0"/>
+    <w:multiLevelType w:val="hybridMultilevel"/>
+    <w:tmpl w:val="7A8A6538"/>
+    <w:lvl w:ilvl="0" w:tplc="0415000F">
+      <w:start w:val="1"/>
+      <w:numFmt w:val="decimal"/>
+      <w:lvlText w:val="%1."/>
+      <w:lvlJc w:val="left"/>
+      <w:pPr>
+        <w:ind w:left="720" w:hanging="360"/>
+      </w:pPr>
+      <w:rPr>
+        <w:rFonts w:hint="default"/>
+      </w:rPr>
+    </w:lvl>
+    <w:lvl w:ilvl="1" w:tplc="04150019" w:tentative="1">
+      <w:start w:val="1"/>
+      <w:numFmt w:val="lowerLetter"/>
+      <w:lvlText w:val="%2."/>
+      <w:lvlJc w:val="left"/>
+      <w:pPr>
+        <w:ind w:left="1440" w:hanging="360"/>
+      </w:pPr>
+    </w:lvl>
+    <w:lvl w:ilvl="2" w:tplc="0415001B" w:tentative="1">
+      <w:start w:val="1"/>
+      <w:numFmt w:val="lowerRoman"/>
+      <w:lvlText w:val="%3."/>
+      <w:lvlJc w:val="right"/>
+      <w:pPr>
+        <w:ind w:left="2160" w:hanging="180"/>
+      </w:pPr>
+    </w:lvl>
+    <w:lvl w:ilvl="3" w:tplc="0415000F" w:tentative="1">
+      <w:start w:val="1"/>
+      <w:numFmt w:val="decimal"/>
+      <w:lvlText w:val="%4."/>
+      <w:lvlJc w:val="left"/>
+      <w:pPr>
+        <w:ind w:left="2880" w:hanging="360"/>
+      </w:pPr>
+    </w:lvl>
+    <w:lvl w:ilvl="4" w:tplc="04150019" w:tentative="1">
+      <w:start w:val="1"/>
+      <w:numFmt w:val="lowerLetter"/>
+      <w:lvlText w:val="%5."/>
+      <w:lvlJc w:val="left"/>
+      <w:pPr>
+        <w:ind w:left="3600" w:hanging="360"/>
+      </w:pPr>
+    </w:lvl>
+    <w:lvl w:ilvl="5" w:tplc="0415001B" w:tentative="1">
+      <w:start w:val="1"/>
+      <w:numFmt w:val="lowerRoman"/>
+      <w:lvlText w:val="%6."/>
+      <w:lvlJc w:val="right"/>
+      <w:pPr>
+        <w:ind w:left="4320" w:hanging="180"/>
+      </w:pPr>
+    </w:lvl>
+    <w:lvl w:ilvl="6" w:tplc="0415000F" w:tentative="1">
+      <w:start w:val="1"/>
+      <w:numFmt w:val="decimal"/>
+      <w:lvlText w:val="%7."/>
+      <w:lvlJc w:val="left"/>
+      <w:pPr>
+        <w:ind w:left="5040" w:hanging="360"/>
+      </w:pPr>
+    </w:lvl>
+    <w:lvl w:ilvl="7" w:tplc="04150019" w:tentative="1">
+      <w:start w:val="1"/>
+      <w:numFmt w:val="lowerLetter"/>
+      <w:lvlText w:val="%8."/>
+      <w:lvlJc w:val="left"/>
+      <w:pPr>
+        <w:ind w:left="5760" w:hanging="360"/>
+      </w:pPr>
+    </w:lvl>
+    <w:lvl w:ilvl="8" w:tplc="0415001B" w:tentative="1">
+      <w:start w:val="1"/>
+      <w:numFmt w:val="lowerRoman"/>
+      <w:lvlText w:val="%9."/>
+      <w:lvlJc w:val="right"/>
+      <w:pPr>
+        <w:ind w:left="6480" w:hanging="180"/>
+      </w:pPr>
+    </w:lvl>
+  </w:abstractNum>
+  <w:abstractNum w:abstractNumId="2">
+    <w:nsid w:val="3E046A06"/>
+    <w:multiLevelType w:val="hybridMultilevel"/>
+    <w:tmpl w:val="2FE6EF12"/>
+    <w:lvl w:ilvl="0" w:tplc="0415000F">
+      <w:start w:val="1"/>
+      <w:numFmt w:val="decimal"/>
+      <w:lvlText w:val="%1."/>
+      <w:lvlJc w:val="left"/>
+      <w:pPr>
+        <w:ind w:left="720" w:hanging="360"/>
+      </w:pPr>
+      <w:rPr>
+        <w:rFonts w:hint="default"/>
+      </w:rPr>
+    </w:lvl>
+    <w:lvl w:ilvl="1" w:tplc="04150019" w:tentative="1">
+      <w:start w:val="1"/>
+      <w:numFmt w:val="lowerLetter"/>
+      <w:lvlText w:val="%2."/>
+      <w:lvlJc w:val="left"/>
+      <w:pPr>
+        <w:ind w:left="1440" w:hanging="360"/>
+      </w:pPr>
+    </w:lvl>
+    <w:lvl w:ilvl="2" w:tplc="0415001B" w:tentative="1">
+      <w:start w:val="1"/>
+      <w:numFmt w:val="lowerRoman"/>
+      <w:lvlText w:val="%3."/>
+      <w:lvlJc w:val="right"/>
+      <w:pPr>
+        <w:ind w:left="2160" w:hanging="180"/>
+      </w:pPr>
+    </w:lvl>
+    <w:lvl w:ilvl="3" w:tplc="0415000F" w:tentative="1">
+      <w:start w:val="1"/>
+      <w:numFmt w:val="decimal"/>
+      <w:lvlText w:val="%4."/>
+      <w:lvlJc w:val="left"/>
+      <w:pPr>
+        <w:ind w:left="2880" w:hanging="360"/>
+      </w:pPr>
+    </w:lvl>
+    <w:lvl w:ilvl="4" w:tplc="04150019" w:tentative="1">
+      <w:start w:val="1"/>
+      <w:numFmt w:val="lowerLetter"/>
+      <w:lvlText w:val="%5."/>
+      <w:lvlJc w:val="left"/>
+      <w:pPr>
+        <w:ind w:left="3600" w:hanging="360"/>
+      </w:pPr>
+    </w:lvl>
+    <w:lvl w:ilvl="5" w:tplc="0415001B" w:tentative="1">
+      <w:start w:val="1"/>
+      <w:numFmt w:val="lowerRoman"/>
+      <w:lvlText w:val="%6."/>
+      <w:lvlJc w:val="right"/>
+      <w:pPr>
+        <w:ind w:left="4320" w:hanging="180"/>
+      </w:pPr>
+    </w:lvl>
+    <w:lvl w:ilvl="6" w:tplc="0415000F" w:tentative="1">
+      <w:start w:val="1"/>
+      <w:numFmt w:val="decimal"/>
+      <w:lvlText w:val="%7."/>
+      <w:lvlJc w:val="left"/>
+      <w:pPr>
+        <w:ind w:left="5040" w:hanging="360"/>
+      </w:pPr>
+    </w:lvl>
+    <w:lvl w:ilvl="7" w:tplc="04150019" w:tentative="1">
+      <w:start w:val="1"/>
+      <w:numFmt w:val="lowerLetter"/>
+      <w:lvlText w:val="%8."/>
+      <w:lvlJc w:val="left"/>
+      <w:pPr>
+        <w:ind w:left="5760" w:hanging="360"/>
+      </w:pPr>
+    </w:lvl>
+    <w:lvl w:ilvl="8" w:tplc="0415001B" w:tentative="1">
+      <w:start w:val="1"/>
+      <w:numFmt w:val="lowerRoman"/>
+      <w:lvlText w:val="%9."/>
+      <w:lvlJc w:val="right"/>
+      <w:pPr>
+        <w:ind w:left="6480" w:hanging="180"/>
+      </w:pPr>
+    </w:lvl>
+  </w:abstractNum>
+  <w:abstractNum w:abstractNumId="3">
+    <w:nsid w:val="586A266F"/>
+    <w:multiLevelType w:val="hybridMultilevel"/>
+    <w:tmpl w:val="D6F0313E"/>
+    <w:lvl w:ilvl="0" w:tplc="0415000F">
+      <w:start w:val="1"/>
+      <w:numFmt w:val="decimal"/>
+      <w:lvlText w:val="%1."/>
+      <w:lvlJc w:val="left"/>
+      <w:pPr>
+        <w:ind w:left="720" w:hanging="360"/>
+      </w:pPr>
+      <w:rPr>
+        <w:rFonts w:hint="default"/>
+      </w:rPr>
+    </w:lvl>
+    <w:lvl w:ilvl="1" w:tplc="04150019" w:tentative="1">
+      <w:start w:val="1"/>
+      <w:numFmt w:val="lowerLetter"/>
+      <w:lvlText w:val="%2."/>
+      <w:lvlJc w:val="left"/>
+      <w:pPr>
+        <w:ind w:left="1440" w:hanging="360"/>
+      </w:pPr>
+    </w:lvl>
+    <w:lvl w:ilvl="2" w:tplc="0415001B" w:tentative="1">
+      <w:start w:val="1"/>
+      <w:numFmt w:val="lowerRoman"/>
+      <w:lvlText w:val="%3."/>
+      <w:lvlJc w:val="right"/>
+      <w:pPr>
+        <w:ind w:left="2160" w:hanging="180"/>
+      </w:pPr>
+    </w:lvl>
+    <w:lvl w:ilvl="3" w:tplc="0415000F" w:tentative="1">
+      <w:start w:val="1"/>
+      <w:numFmt w:val="decimal"/>
+      <w:lvlText w:val="%4."/>
+      <w:lvlJc w:val="left"/>
+      <w:pPr>
+        <w:ind w:left="2880" w:hanging="360"/>
+      </w:pPr>
+    </w:lvl>
+    <w:lvl w:ilvl="4" w:tplc="04150019" w:tentative="1">
+      <w:start w:val="1"/>
+      <w:numFmt w:val="lowerLetter"/>
+      <w:lvlText w:val="%5."/>
+      <w:lvlJc w:val="left"/>
+      <w:pPr>
+        <w:ind w:left="3600" w:hanging="360"/>
+      </w:pPr>
+    </w:lvl>
+    <w:lvl w:ilvl="5" w:tplc="0415001B" w:tentative="1">
+      <w:start w:val="1"/>
+      <w:numFmt w:val="lowerRoman"/>
+      <w:lvlText w:val="%6."/>
+      <w:lvlJc w:val="right"/>
+      <w:pPr>
+        <w:ind w:left="4320" w:hanging="180"/>
+      </w:pPr>
+    </w:lvl>
+    <w:lvl w:ilvl="6" w:tplc="0415000F" w:tentative="1">
+      <w:start w:val="1"/>
+      <w:numFmt w:val="decimal"/>
+      <w:lvlText w:val="%7."/>
+      <w:lvlJc w:val="left"/>
+      <w:pPr>
+        <w:ind w:left="5040" w:hanging="360"/>
+      </w:pPr>
+    </w:lvl>
+    <w:lvl w:ilvl="7" w:tplc="04150019" w:tentative="1">
+      <w:start w:val="1"/>
+      <w:numFmt w:val="lowerLetter"/>
+      <w:lvlText w:val="%8."/>
+      <w:lvlJc w:val="left"/>
+      <w:pPr>
+        <w:ind w:left="5760" w:hanging="360"/>
+      </w:pPr>
+    </w:lvl>
+    <w:lvl w:ilvl="8" w:tplc="0415001B" w:tentative="1">
+      <w:start w:val="1"/>
+      <w:numFmt w:val="lowerRoman"/>
+      <w:lvlText w:val="%9."/>
+      <w:lvlJc w:val="right"/>
+      <w:pPr>
+        <w:ind w:left="6480" w:hanging="180"/>
+      </w:pPr>
+    </w:lvl>
+  </w:abstractNum>
+  <w:abstractNum w:abstractNumId="4">
+    <w:nsid w:val="66674A9E"/>
+    <w:multiLevelType w:val="hybridMultilevel"/>
+    <w:tmpl w:val="7F9AADA8"/>
+    <w:lvl w:ilvl="0" w:tplc="9AAA0296">
+      <w:start w:val="1"/>
+      <w:numFmt w:val="decimal"/>
+      <w:lvlText w:val="%1."/>
+      <w:lvlJc w:val="left"/>
+      <w:pPr>
+        <w:ind w:left="1080" w:hanging="360"/>
+      </w:pPr>
+      <w:rPr>
+        <w:rFonts w:hint="default"/>
+      </w:rPr>
+    </w:lvl>
+    <w:lvl w:ilvl="1" w:tplc="04150019" w:tentative="1">
+      <w:start w:val="1"/>
+      <w:numFmt w:val="lowerLetter"/>
+      <w:lvlText w:val="%2."/>
+      <w:lvlJc w:val="left"/>
+      <w:pPr>
+        <w:ind w:left="1800" w:hanging="360"/>
+      </w:pPr>
+    </w:lvl>
+    <w:lvl w:ilvl="2" w:tplc="0415001B" w:tentative="1">
+      <w:start w:val="1"/>
+      <w:numFmt w:val="lowerRoman"/>
+      <w:lvlText w:val="%3."/>
+      <w:lvlJc w:val="right"/>
+      <w:pPr>
+        <w:ind w:left="2520" w:hanging="180"/>
+      </w:pPr>
+    </w:lvl>
+    <w:lvl w:ilvl="3" w:tplc="0415000F" w:tentative="1">
+      <w:start w:val="1"/>
+      <w:numFmt w:val="decimal"/>
+      <w:lvlText w:val="%4."/>
+      <w:lvlJc w:val="left"/>
+      <w:pPr>
+        <w:ind w:left="3240" w:hanging="360"/>
+      </w:pPr>
+    </w:lvl>
+    <w:lvl w:ilvl="4" w:tplc="04150019" w:tentative="1">
+      <w:start w:val="1"/>
+      <w:numFmt w:val="lowerLetter"/>
+      <w:lvlText w:val="%5."/>
+      <w:lvlJc w:val="left"/>
+      <w:pPr>
+        <w:ind w:left="3960" w:hanging="360"/>
+      </w:pPr>
+    </w:lvl>
+    <w:lvl w:ilvl="5" w:tplc="0415001B" w:tentative="1">
+      <w:start w:val="1"/>
+      <w:numFmt w:val="lowerRoman"/>
+      <w:lvlText w:val="%6."/>
+      <w:lvlJc w:val="right"/>
+      <w:pPr>
+        <w:ind w:left="4680" w:hanging="180"/>
+      </w:pPr>
+    </w:lvl>
+    <w:lvl w:ilvl="6" w:tplc="0415000F" w:tentative="1">
+      <w:start w:val="1"/>
+      <w:numFmt w:val="decimal"/>
+      <w:lvlText w:val="%7."/>
+      <w:lvlJc w:val="left"/>
+      <w:pPr>
+        <w:ind w:left="5400" w:hanging="360"/>
+      </w:pPr>
+    </w:lvl>
+    <w:lvl w:ilvl="7" w:tplc="04150019" w:tentative="1">
+      <w:start w:val="1"/>
+      <w:numFmt w:val="lowerLetter"/>
+      <w:lvlText w:val="%8."/>
+      <w:lvlJc w:val="left"/>
+      <w:pPr>
+        <w:ind w:left="6120" w:hanging="360"/>
+      </w:pPr>
+    </w:lvl>
+    <w:lvl w:ilvl="8" w:tplc="0415001B" w:tentative="1">
+      <w:start w:val="1"/>
+      <w:numFmt w:val="lowerRoman"/>
+      <w:lvlText w:val="%9."/>
+      <w:lvlJc w:val="right"/>
+      <w:pPr>
+        <w:ind w:left="6840" w:hanging="180"/>
+      </w:pPr>
+    </w:lvl>
+  </w:abstractNum>
+  <w:num w:numId="1">
+    <w:abstractNumId w:val="3"/>
+  </w:num>
+  <w:num w:numId="2">
+    <w:abstractNumId w:val="4"/>
+  </w:num>
+  <w:num w:numId="3">
+    <w:abstractNumId w:val="2"/>
+  </w:num>
+  <w:num w:numId="4">
+    <w:abstractNumId w:val="0"/>
+  </w:num>
+  <w:num w:numId="5">
+    <w:abstractNumId w:val="1"/>
+  </w:num>
+</w:numbering>
 </file>
 
 <file path=word/styles.xml><?xml version="1.0" encoding="utf-8"?>
@@ -584,6 +1231,17 @@
     <w:uiPriority w:val="99"/>
     <w:semiHidden/>
     <w:unhideWhenUsed/>
+  </w:style>
+  <w:style w:type="paragraph" w:styleId="Akapitzlist">
+    <w:name w:val="List Paragraph"/>
+    <w:basedOn w:val="Normalny"/>
+    <w:uiPriority w:val="34"/>
+    <w:qFormat/>
+    <w:rsid w:val="00B837AF"/>
+    <w:pPr>
+      <w:ind w:left="720"/>
+      <w:contextualSpacing/>
+    </w:pPr>
   </w:style>
 </w:styles>
 </file>

</xml_diff>

<commit_message>
Edytowane elementy menu w projekcie i pliki w UML
</commit_message>
<xml_diff>
--- a/Projekt główny/doc/Informacje o projekcie.docx
+++ b/Projekt główny/doc/Informacje o projekcie.docx
@@ -318,6 +318,14 @@
           <w:szCs w:val="24"/>
         </w:rPr>
         <w:t>serwisu internetowego przedstawiającego informacje o polskich klubach od Ekstraklasy do III ligi (z uwzględnieniem adresów klubów oraz ich stadionów, a także odnośnikami do głównych stron internetowych).</w:t>
+      </w:r>
+      <w:r>
+        <w:rPr>
+          <w:rFonts w:ascii="Times New Roman" w:hAnsi="Times New Roman" w:cs="Times New Roman"/>
+          <w:sz w:val="24"/>
+          <w:szCs w:val="24"/>
+        </w:rPr>
+        <w:t xml:space="preserve"> Serwis ten ma też pozwolić dodawać dodatkowe informacje o klubach (przy zalogowaniu się).</w:t>
       </w:r>
     </w:p>
     <w:p>
@@ -414,6 +422,36 @@
           <w:szCs w:val="24"/>
         </w:rPr>
       </w:pPr>
+      <w:r>
+        <w:rPr>
+          <w:rFonts w:ascii="Times New Roman" w:hAnsi="Times New Roman" w:cs="Times New Roman"/>
+          <w:sz w:val="24"/>
+          <w:szCs w:val="24"/>
+        </w:rPr>
+        <w:t>Możliwość zalogowania się.</w:t>
+      </w:r>
+    </w:p>
+    <w:p>
+      <w:pPr>
+        <w:pStyle w:val="Akapitzlist"/>
+        <w:numPr>
+          <w:ilvl w:val="0"/>
+          <w:numId w:val="3"/>
+        </w:numPr>
+        <w:rPr>
+          <w:rFonts w:ascii="Times New Roman" w:hAnsi="Times New Roman" w:cs="Times New Roman"/>
+          <w:sz w:val="24"/>
+          <w:szCs w:val="24"/>
+        </w:rPr>
+      </w:pPr>
+      <w:r>
+        <w:rPr>
+          <w:rFonts w:ascii="Times New Roman" w:hAnsi="Times New Roman" w:cs="Times New Roman"/>
+          <w:sz w:val="24"/>
+          <w:szCs w:val="24"/>
+        </w:rPr>
+        <w:t>Możliwość wpisywania informacji o klubach (np. o wynikach meczów).</w:t>
+      </w:r>
     </w:p>
     <w:p>
       <w:pPr>
@@ -550,15 +588,16 @@
         </w:rPr>
         <w:t xml:space="preserve"> Visual Studio (do zaprojektowania) oraz dowolnej przeglądarki internetowej (do testowania wykorzystywana jest przeze mnie przeglądarka Opera </w:t>
       </w:r>
-      <w:r>
-        <w:rPr>
-          <w:rFonts w:ascii="Times New Roman" w:hAnsi="Times New Roman" w:cs="Times New Roman"/>
-          <w:sz w:val="24"/>
-          <w:szCs w:val="24"/>
-          <w:lang w:val="en-GB"/>
+      <w:proofErr w:type="spellStart"/>
+      <w:r>
+        <w:rPr>
+          <w:rFonts w:ascii="Times New Roman" w:hAnsi="Times New Roman" w:cs="Times New Roman"/>
+          <w:sz w:val="24"/>
+          <w:szCs w:val="24"/>
         </w:rPr>
         <w:t>Browser</w:t>
       </w:r>
+      <w:proofErr w:type="spellEnd"/>
       <w:r>
         <w:rPr>
           <w:rFonts w:ascii="Times New Roman" w:hAnsi="Times New Roman" w:cs="Times New Roman"/>

</xml_diff>

<commit_message>
Dodane diagramy w formacie .jpg
</commit_message>
<xml_diff>
--- a/Projekt główny/doc/Informacje o projekcie.docx
+++ b/Projekt główny/doc/Informacje o projekcie.docx
@@ -586,7 +586,23 @@
           <w:sz w:val="24"/>
           <w:szCs w:val="24"/>
         </w:rPr>
-        <w:t xml:space="preserve"> Visual Studio (do zaprojektowania) oraz dowolnej przeglądarki internetowej (do testowania wykorzystywana jest przeze mnie przeglądarka Opera </w:t>
+        <w:t xml:space="preserve"> Visual Studio </w:t>
+      </w:r>
+      <w:r>
+        <w:rPr>
+          <w:rFonts w:ascii="Times New Roman" w:hAnsi="Times New Roman" w:cs="Times New Roman"/>
+          <w:sz w:val="24"/>
+          <w:szCs w:val="24"/>
+        </w:rPr>
+        <w:t xml:space="preserve">2017 </w:t>
+      </w:r>
+      <w:r>
+        <w:rPr>
+          <w:rFonts w:ascii="Times New Roman" w:hAnsi="Times New Roman" w:cs="Times New Roman"/>
+          <w:sz w:val="24"/>
+          <w:szCs w:val="24"/>
+        </w:rPr>
+        <w:t xml:space="preserve">(do zaprojektowania) oraz dowolnej przeglądarki internetowej (do testowania wykorzystywana jest przeze mnie przeglądarka Opera </w:t>
       </w:r>
       <w:proofErr w:type="spellStart"/>
       <w:r>
@@ -605,6 +621,101 @@
           <w:szCs w:val="24"/>
         </w:rPr>
         <w:t>).</w:t>
+      </w:r>
+      <w:r>
+        <w:rPr>
+          <w:rFonts w:ascii="Times New Roman" w:hAnsi="Times New Roman" w:cs="Times New Roman"/>
+          <w:sz w:val="24"/>
+          <w:szCs w:val="24"/>
+        </w:rPr>
+        <w:t xml:space="preserve"> Oprócz tego do całkowitej realizacji projektu zostały wykorzystane:</w:t>
+      </w:r>
+    </w:p>
+    <w:p>
+      <w:pPr>
+        <w:rPr>
+          <w:rFonts w:ascii="Times New Roman" w:hAnsi="Times New Roman" w:cs="Times New Roman"/>
+          <w:sz w:val="24"/>
+          <w:szCs w:val="24"/>
+        </w:rPr>
+      </w:pPr>
+      <w:r>
+        <w:rPr>
+          <w:rFonts w:ascii="Times New Roman" w:hAnsi="Times New Roman" w:cs="Times New Roman"/>
+          <w:sz w:val="24"/>
+          <w:szCs w:val="24"/>
+        </w:rPr>
+        <w:t xml:space="preserve">- program </w:t>
+      </w:r>
+      <w:proofErr w:type="spellStart"/>
+      <w:r>
+        <w:rPr>
+          <w:rFonts w:ascii="Times New Roman" w:hAnsi="Times New Roman" w:cs="Times New Roman"/>
+          <w:sz w:val="24"/>
+          <w:szCs w:val="24"/>
+        </w:rPr>
+        <w:t>UMLet</w:t>
+      </w:r>
+      <w:proofErr w:type="spellEnd"/>
+      <w:r>
+        <w:rPr>
+          <w:rFonts w:ascii="Times New Roman" w:hAnsi="Times New Roman" w:cs="Times New Roman"/>
+          <w:sz w:val="24"/>
+          <w:szCs w:val="24"/>
+        </w:rPr>
+        <w:t xml:space="preserve"> (do tworzenia diagramów </w:t>
+      </w:r>
+      <w:proofErr w:type="spellStart"/>
+      <w:r>
+        <w:rPr>
+          <w:rFonts w:ascii="Times New Roman" w:hAnsi="Times New Roman" w:cs="Times New Roman"/>
+          <w:sz w:val="24"/>
+          <w:szCs w:val="24"/>
+        </w:rPr>
+        <w:t>UMLa</w:t>
+      </w:r>
+      <w:proofErr w:type="spellEnd"/>
+      <w:r>
+        <w:rPr>
+          <w:rFonts w:ascii="Times New Roman" w:hAnsi="Times New Roman" w:cs="Times New Roman"/>
+          <w:sz w:val="24"/>
+          <w:szCs w:val="24"/>
+        </w:rPr>
+        <w:t>),</w:t>
+      </w:r>
+    </w:p>
+    <w:p>
+      <w:pPr>
+        <w:rPr>
+          <w:rFonts w:ascii="Times New Roman" w:hAnsi="Times New Roman" w:cs="Times New Roman"/>
+          <w:sz w:val="24"/>
+          <w:szCs w:val="24"/>
+        </w:rPr>
+      </w:pPr>
+      <w:r>
+        <w:rPr>
+          <w:rFonts w:ascii="Times New Roman" w:hAnsi="Times New Roman" w:cs="Times New Roman"/>
+          <w:sz w:val="24"/>
+          <w:szCs w:val="24"/>
+        </w:rPr>
+        <w:t>- strona github.com (do zapisywania plików w repozytorium),</w:t>
+      </w:r>
+    </w:p>
+    <w:p>
+      <w:pPr>
+        <w:rPr>
+          <w:rFonts w:ascii="Times New Roman" w:hAnsi="Times New Roman" w:cs="Times New Roman"/>
+          <w:sz w:val="24"/>
+          <w:szCs w:val="24"/>
+        </w:rPr>
+      </w:pPr>
+      <w:r>
+        <w:rPr>
+          <w:rFonts w:ascii="Times New Roman" w:hAnsi="Times New Roman" w:cs="Times New Roman"/>
+          <w:sz w:val="24"/>
+          <w:szCs w:val="24"/>
+        </w:rPr>
+        <w:t>- Microsoft Word (do zapisywania dokumentacji).</w:t>
       </w:r>
     </w:p>
     <w:sectPr>

</xml_diff>

<commit_message>
Poprawki i nowe elementy
Poprawki w diagramach i informacjach o projekcie oraz dodanie możliwości logowania się
</commit_message>
<xml_diff>
--- a/Projekt główny/doc/Informacje o projekcie.docx
+++ b/Projekt główny/doc/Informacje o projekcie.docx
@@ -527,6 +527,14 @@
           <w:szCs w:val="24"/>
         </w:rPr>
       </w:pPr>
+      <w:r>
+        <w:rPr>
+          <w:rFonts w:ascii="Times New Roman" w:hAnsi="Times New Roman" w:cs="Times New Roman"/>
+          <w:sz w:val="24"/>
+          <w:szCs w:val="24"/>
+        </w:rPr>
+        <w:t>Zaprezentowanie możliwości logowania się.</w:t>
+      </w:r>
     </w:p>
     <w:p>
       <w:pPr>
@@ -716,6 +724,78 @@
           <w:szCs w:val="24"/>
         </w:rPr>
         <w:t>- Microsoft Word (do zapisywania dokumentacji).</w:t>
+      </w:r>
+    </w:p>
+    <w:p>
+      <w:pPr>
+        <w:jc w:val="center"/>
+        <w:rPr>
+          <w:rFonts w:ascii="Times New Roman" w:hAnsi="Times New Roman" w:cs="Times New Roman"/>
+          <w:b/>
+          <w:sz w:val="36"/>
+          <w:szCs w:val="36"/>
+        </w:rPr>
+      </w:pPr>
+      <w:r>
+        <w:rPr>
+          <w:rFonts w:ascii="Times New Roman" w:hAnsi="Times New Roman" w:cs="Times New Roman"/>
+          <w:b/>
+          <w:sz w:val="36"/>
+          <w:szCs w:val="36"/>
+        </w:rPr>
+        <w:t>Wymagania sprzętowe</w:t>
+      </w:r>
+    </w:p>
+    <w:p>
+      <w:pPr>
+        <w:rPr>
+          <w:rFonts w:ascii="Times New Roman" w:hAnsi="Times New Roman" w:cs="Times New Roman"/>
+          <w:sz w:val="24"/>
+          <w:szCs w:val="24"/>
+        </w:rPr>
+      </w:pPr>
+      <w:r>
+        <w:rPr>
+          <w:rFonts w:ascii="Times New Roman" w:hAnsi="Times New Roman" w:cs="Times New Roman"/>
+          <w:sz w:val="24"/>
+          <w:szCs w:val="24"/>
+        </w:rPr>
+        <w:t xml:space="preserve">- przeglądarka (najlepiej Opera </w:t>
+      </w:r>
+      <w:proofErr w:type="spellStart"/>
+      <w:r>
+        <w:rPr>
+          <w:rFonts w:ascii="Times New Roman" w:hAnsi="Times New Roman" w:cs="Times New Roman"/>
+          <w:sz w:val="24"/>
+          <w:szCs w:val="24"/>
+        </w:rPr>
+        <w:t>Browser</w:t>
+      </w:r>
+      <w:proofErr w:type="spellEnd"/>
+      <w:r>
+        <w:rPr>
+          <w:rFonts w:ascii="Times New Roman" w:hAnsi="Times New Roman" w:cs="Times New Roman"/>
+          <w:sz w:val="24"/>
+          <w:szCs w:val="24"/>
+        </w:rPr>
+        <w:t>),</w:t>
+      </w:r>
+    </w:p>
+    <w:p>
+      <w:pPr>
+        <w:rPr>
+          <w:rFonts w:ascii="Times New Roman" w:hAnsi="Times New Roman" w:cs="Times New Roman"/>
+          <w:sz w:val="24"/>
+          <w:szCs w:val="24"/>
+        </w:rPr>
+      </w:pPr>
+      <w:r>
+        <w:rPr>
+          <w:rFonts w:ascii="Times New Roman" w:hAnsi="Times New Roman" w:cs="Times New Roman"/>
+          <w:sz w:val="24"/>
+          <w:szCs w:val="24"/>
+        </w:rPr>
+        <w:t>- łącze internetowe.</w:t>
       </w:r>
     </w:p>
     <w:sectPr>

</xml_diff>